<commit_message>
Updated documentation and code
</commit_message>
<xml_diff>
--- a/project-documentation.docx
+++ b/project-documentation.docx
@@ -13,6 +13,14 @@
     <w:p>
       <w:r>
         <w:t>In this project, I will be writing a C++ program to calculate a student’s final course average based on grades for their homework assignments, labs, and exams.</w:t>
+      </w:r>
+    </w:p>
+    <w:p>
+      <w:pPr>
+        <w:pStyle w:val="Heading1"/>
+      </w:pPr>
+      <w:r>
+        <w:t>Outline</w:t>
       </w:r>
     </w:p>
     <w:p>
@@ -29,7 +37,7 @@
         </w:numPr>
       </w:pPr>
       <w:r>
-        <w:t>Variable initializations and declarations</w:t>
+        <w:t>Planning the project</w:t>
       </w:r>
     </w:p>
     <w:p>
@@ -40,6 +48,274 @@
           <w:numId w:val="1"/>
         </w:numPr>
       </w:pPr>
+      <w:r>
+        <w:t>Initializing and declaring variables</w:t>
+      </w:r>
+    </w:p>
+    <w:p>
+      <w:pPr>
+        <w:pStyle w:val="ListParagraph"/>
+        <w:numPr>
+          <w:ilvl w:val="0"/>
+          <w:numId w:val="1"/>
+        </w:numPr>
+      </w:pPr>
+      <w:r>
+        <w:t>Including libraries</w:t>
+      </w:r>
+    </w:p>
+    <w:p>
+      <w:pPr>
+        <w:pStyle w:val="ListParagraph"/>
+        <w:numPr>
+          <w:ilvl w:val="0"/>
+          <w:numId w:val="1"/>
+        </w:numPr>
+      </w:pPr>
+      <w:r>
+        <w:t>Writing</w:t>
+      </w:r>
+      <w:r>
+        <w:t xml:space="preserve"> the program</w:t>
+      </w:r>
+    </w:p>
+    <w:p>
+      <w:pPr>
+        <w:pStyle w:val="ListParagraph"/>
+        <w:numPr>
+          <w:ilvl w:val="1"/>
+          <w:numId w:val="1"/>
+        </w:numPr>
+      </w:pPr>
+      <w:r>
+        <w:t>Reading user input</w:t>
+      </w:r>
+    </w:p>
+    <w:p>
+      <w:pPr>
+        <w:pStyle w:val="ListParagraph"/>
+        <w:numPr>
+          <w:ilvl w:val="1"/>
+          <w:numId w:val="1"/>
+        </w:numPr>
+      </w:pPr>
+      <w:r>
+        <w:t>Working with data from the user</w:t>
+      </w:r>
+    </w:p>
+    <w:p>
+      <w:pPr>
+        <w:pStyle w:val="ListParagraph"/>
+        <w:numPr>
+          <w:ilvl w:val="1"/>
+          <w:numId w:val="1"/>
+        </w:numPr>
+      </w:pPr>
+      <w:r>
+        <w:t>Formatting output</w:t>
+      </w:r>
+    </w:p>
+    <w:p>
+      <w:pPr>
+        <w:pStyle w:val="ListParagraph"/>
+        <w:numPr>
+          <w:ilvl w:val="0"/>
+          <w:numId w:val="1"/>
+        </w:numPr>
+      </w:pPr>
+      <w:r>
+        <w:t>Debugging</w:t>
+      </w:r>
+    </w:p>
+    <w:p>
+      <w:pPr>
+        <w:pStyle w:val="ListParagraph"/>
+        <w:numPr>
+          <w:ilvl w:val="1"/>
+          <w:numId w:val="1"/>
+        </w:numPr>
+      </w:pPr>
+      <w:r>
+        <w:t>Ensure project requirements are satisfied</w:t>
+      </w:r>
+    </w:p>
+    <w:p>
+      <w:pPr>
+        <w:pStyle w:val="ListParagraph"/>
+        <w:numPr>
+          <w:ilvl w:val="1"/>
+          <w:numId w:val="1"/>
+        </w:numPr>
+      </w:pPr>
+      <w:r>
+        <w:t>Verify that output is accurate</w:t>
+      </w:r>
+    </w:p>
+    <w:p>
+      <w:pPr>
+        <w:pStyle w:val="ListParagraph"/>
+        <w:numPr>
+          <w:ilvl w:val="1"/>
+          <w:numId w:val="1"/>
+        </w:numPr>
+      </w:pPr>
+      <w:r>
+        <w:t>Polishing the details</w:t>
+      </w:r>
+    </w:p>
+    <w:p>
+      <w:pPr>
+        <w:pStyle w:val="ListParagraph"/>
+        <w:numPr>
+          <w:ilvl w:val="0"/>
+          <w:numId w:val="1"/>
+        </w:numPr>
+      </w:pPr>
+      <w:r>
+        <w:t>Final thoughts</w:t>
+      </w:r>
+    </w:p>
+    <w:p>
+      <w:pPr>
+        <w:pStyle w:val="Heading1"/>
+      </w:pPr>
+      <w:r>
+        <w:t>Planning the project</w:t>
+      </w:r>
+    </w:p>
+    <w:p>
+      <w:r>
+        <w:t>Before I even start writing code, let’s first analyze the project requirements and determine what needs to be done to satisfy those requirements:</w:t>
+      </w:r>
+    </w:p>
+    <w:p>
+      <w:pPr>
+        <w:ind w:left="720"/>
+        <w:rPr>
+          <w:i/>
+          <w:iCs/>
+        </w:rPr>
+      </w:pPr>
+      <w:r>
+        <w:rPr>
+          <w:i/>
+          <w:iCs/>
+        </w:rPr>
+        <w:t>For this project, you will write a C++ program that calculates a student’s final course average</w:t>
+      </w:r>
+      <w:r>
+        <w:rPr>
+          <w:i/>
+          <w:iCs/>
+        </w:rPr>
+        <w:t xml:space="preserve"> </w:t>
+      </w:r>
+      <w:r>
+        <w:rPr>
+          <w:i/>
+          <w:iCs/>
+        </w:rPr>
+        <w:t>based on the grades for their homework assignments, laboratory assignments, term paper,</w:t>
+      </w:r>
+      <w:r>
+        <w:rPr>
+          <w:i/>
+          <w:iCs/>
+        </w:rPr>
+        <w:t xml:space="preserve"> </w:t>
+      </w:r>
+      <w:r>
+        <w:rPr>
+          <w:i/>
+          <w:iCs/>
+        </w:rPr>
+        <w:t>midterm exam, final exam and class participation.</w:t>
+      </w:r>
+    </w:p>
+    <w:p>
+      <w:r>
+        <w:t>Right away, I notice that I will likely create several sets of variables, each for</w:t>
+      </w:r>
+      <w:r>
+        <w:t xml:space="preserve"> </w:t>
+      </w:r>
+    </w:p>
+    <w:p>
+      <w:pPr>
+        <w:ind w:left="720"/>
+      </w:pPr>
+      <w:r>
+        <w:t>There are four (4) homework assignments, each worth a maximum of 15 points. The</w:t>
+      </w:r>
+      <w:r>
+        <w:t xml:space="preserve"> </w:t>
+      </w:r>
+      <w:r>
+        <w:t>homework average is 10% of the final grade for the course</w:t>
+      </w:r>
+      <w:r>
+        <w:t>.</w:t>
+      </w:r>
+    </w:p>
+    <w:p>
+      <w:pPr>
+        <w:ind w:left="720"/>
+        <w:rPr>
+          <w:i/>
+          <w:iCs/>
+        </w:rPr>
+      </w:pPr>
+      <w:r>
+        <w:rPr>
+          <w:i/>
+          <w:iCs/>
+        </w:rPr>
+        <w:t>There are four (4) laboratory assignments, each worth a maximum of 25 points. The</w:t>
+      </w:r>
+      <w:r>
+        <w:rPr>
+          <w:i/>
+          <w:iCs/>
+        </w:rPr>
+        <w:t xml:space="preserve"> </w:t>
+      </w:r>
+      <w:r>
+        <w:rPr>
+          <w:i/>
+          <w:iCs/>
+        </w:rPr>
+        <w:t>laboratory average is 20% of the final grade for the course.</w:t>
+      </w:r>
+    </w:p>
+    <w:p>
+      <w:pPr>
+        <w:ind w:left="720"/>
+        <w:rPr>
+          <w:i/>
+          <w:iCs/>
+        </w:rPr>
+      </w:pPr>
+      <w:r>
+        <w:rPr>
+          <w:i/>
+          <w:iCs/>
+        </w:rPr>
+        <w:t>The midterm and final exams are each worth a maximum of 100 points. The midterm</w:t>
+      </w:r>
+      <w:r>
+        <w:rPr>
+          <w:i/>
+          <w:iCs/>
+        </w:rPr>
+        <w:t xml:space="preserve"> </w:t>
+      </w:r>
+      <w:r>
+        <w:rPr>
+          <w:i/>
+          <w:iCs/>
+        </w:rPr>
+        <w:t>and final exams are each 25% of the final grade for the course.</w:t>
+      </w:r>
     </w:p>
     <w:sectPr>
       <w:headerReference w:type="default" r:id="rId7"/>
@@ -183,7 +459,7 @@
         <w:rFonts w:ascii="Symbol" w:hAnsi="Symbol" w:hint="default"/>
       </w:rPr>
     </w:lvl>
-    <w:lvl w:ilvl="1" w:tplc="04090003" w:tentative="1">
+    <w:lvl w:ilvl="1" w:tplc="04090003">
       <w:start w:val="1"/>
       <w:numFmt w:val="bullet"/>
       <w:lvlText w:val="o"/>
@@ -195,7 +471,7 @@
         <w:rFonts w:ascii="Courier New" w:hAnsi="Courier New" w:cs="Courier New" w:hint="default"/>
       </w:rPr>
     </w:lvl>
-    <w:lvl w:ilvl="2" w:tplc="04090005" w:tentative="1">
+    <w:lvl w:ilvl="2" w:tplc="04090005">
       <w:start w:val="1"/>
       <w:numFmt w:val="bullet"/>
       <w:lvlText w:val=""/>
@@ -718,7 +994,6 @@
   <w:style w:type="character" w:default="1" w:styleId="DefaultParagraphFont">
     <w:name w:val="Default Paragraph Font"/>
     <w:uiPriority w:val="1"/>
-    <w:semiHidden/>
     <w:unhideWhenUsed/>
   </w:style>
   <w:style w:type="table" w:default="1" w:styleId="TableNormal">

</xml_diff>

<commit_message>
Updated project documentation and code
</commit_message>
<xml_diff>
--- a/project-documentation.docx
+++ b/project-documentation.docx
@@ -13,6 +13,11 @@
     <w:p>
       <w:r>
         <w:t>In this project, I will be writing a C++ program to calculate a student’s final course average based on grades for their homework assignments, labs, and exams.</w:t>
+      </w:r>
+    </w:p>
+    <w:p>
+      <w:r>
+        <w:t>I will also cover the setup process and environments I use in order to write the program.</w:t>
       </w:r>
     </w:p>
     <w:p>
@@ -49,7 +54,7 @@
         </w:numPr>
       </w:pPr>
       <w:r>
-        <w:t>Initializing and declaring variables</w:t>
+        <w:t>Creating a GitHub repository for the project</w:t>
       </w:r>
     </w:p>
     <w:p>
@@ -73,6 +78,18 @@
         </w:numPr>
       </w:pPr>
       <w:r>
+        <w:t>Initializing and declaring variables</w:t>
+      </w:r>
+    </w:p>
+    <w:p>
+      <w:pPr>
+        <w:pStyle w:val="ListParagraph"/>
+        <w:numPr>
+          <w:ilvl w:val="0"/>
+          <w:numId w:val="1"/>
+        </w:numPr>
+      </w:pPr>
+      <w:r>
         <w:t>Writing</w:t>
       </w:r>
       <w:r>
@@ -185,7 +202,18 @@
     </w:p>
     <w:p>
       <w:r>
-        <w:t>Before I even start writing code, let’s first analyze the project requirements and determine what needs to be done to satisfy those requirements:</w:t>
+        <w:t>Before I even start writing code, let’s first analyze the project requirements and determine what needs to be done to satisfy those requirements</w:t>
+      </w:r>
+      <w:r>
+        <w:t>.</w:t>
+      </w:r>
+    </w:p>
+    <w:p>
+      <w:pPr>
+        <w:pStyle w:val="Heading2"/>
+      </w:pPr>
+      <w:r>
+        <w:t>Program description</w:t>
       </w:r>
     </w:p>
     <w:p>
@@ -201,21 +229,102 @@
           <w:i/>
           <w:iCs/>
         </w:rPr>
-        <w:t>For this project, you will write a C++ program that calculates a student’s final course average</w:t>
-      </w:r>
-      <w:r>
-        <w:rPr>
-          <w:i/>
-          <w:iCs/>
-        </w:rPr>
+        <w:t>For this project, you will write a C++ program that calculates a student’s final course average based on the grades for their homework assignments, laboratory assignments, term paper, midterm exam, final exam and class participation.</w:t>
+      </w:r>
+    </w:p>
+    <w:p>
+      <w:r>
+        <w:t xml:space="preserve">Right away, </w:t>
+      </w:r>
+      <w:r>
+        <w:t>I know</w:t>
+      </w:r>
+      <w:r>
+        <w:t xml:space="preserve"> I will </w:t>
+      </w:r>
+      <w:r>
+        <w:t>need to create</w:t>
+      </w:r>
+      <w:r>
+        <w:t xml:space="preserve"> several sets of variables, each for</w:t>
+      </w:r>
+      <w:r>
         <w:t xml:space="preserve"> </w:t>
       </w:r>
       <w:r>
-        <w:rPr>
-          <w:i/>
-          <w:iCs/>
-        </w:rPr>
-        <w:t>based on the grades for their homework assignments, laboratory assignments, term paper,</w:t>
+        <w:t>the various</w:t>
+      </w:r>
+      <w:r>
+        <w:t xml:space="preserve"> types of work</w:t>
+      </w:r>
+      <w:r>
+        <w:t xml:space="preserve"> assigned to students</w:t>
+      </w:r>
+      <w:r>
+        <w:t>.</w:t>
+      </w:r>
+      <w:r>
+        <w:t xml:space="preserve"> I am not worried about the identifiers or the type of variables I will be using</w:t>
+      </w:r>
+      <w:r>
+        <w:t xml:space="preserve"> just yet.</w:t>
+      </w:r>
+    </w:p>
+    <w:p>
+      <w:pPr>
+        <w:spacing w:after="160"/>
+        <w:rPr>
+          <w:i/>
+          <w:iCs/>
+        </w:rPr>
+      </w:pPr>
+      <w:r>
+        <w:rPr>
+          <w:i/>
+          <w:iCs/>
+        </w:rPr>
+        <w:br w:type="page"/>
+      </w:r>
+    </w:p>
+    <w:p>
+      <w:pPr>
+        <w:pStyle w:val="Heading2"/>
+      </w:pPr>
+      <w:r>
+        <w:lastRenderedPageBreak/>
+        <w:t>Assignments and exams</w:t>
+      </w:r>
+    </w:p>
+    <w:p>
+      <w:pPr>
+        <w:ind w:left="720"/>
+        <w:rPr>
+          <w:i/>
+          <w:iCs/>
+        </w:rPr>
+      </w:pPr>
+      <w:r>
+        <w:rPr>
+          <w:i/>
+          <w:iCs/>
+        </w:rPr>
+        <w:t>There are four (4) homework assignments, each worth a maximum of 15 points. The homework average is 10% of the final grade for the course.</w:t>
+      </w:r>
+    </w:p>
+    <w:p>
+      <w:pPr>
+        <w:ind w:left="720"/>
+        <w:rPr>
+          <w:i/>
+          <w:iCs/>
+        </w:rPr>
+      </w:pPr>
+      <w:r>
+        <w:rPr>
+          <w:i/>
+          <w:iCs/>
+        </w:rPr>
+        <w:t>There are four (4) laboratory assignments, each worth a maximum of 25 points. The</w:t>
       </w:r>
       <w:r>
         <w:rPr>
@@ -229,35 +338,395 @@
           <w:i/>
           <w:iCs/>
         </w:rPr>
-        <w:t>midterm exam, final exam and class participation.</w:t>
-      </w:r>
-    </w:p>
-    <w:p>
-      <w:r>
-        <w:t>Right away, I notice that I will likely create several sets of variables, each for</w:t>
-      </w:r>
-      <w:r>
+        <w:t>laboratory average is 20% of the final grade for the course.</w:t>
+      </w:r>
+    </w:p>
+    <w:p>
+      <w:pPr>
+        <w:ind w:left="720"/>
+        <w:rPr>
+          <w:i/>
+          <w:iCs/>
+        </w:rPr>
+      </w:pPr>
+      <w:r>
+        <w:rPr>
+          <w:i/>
+          <w:iCs/>
+        </w:rPr>
+        <w:t>The midterm and final exams are each worth a maximum of 100 points. The midterm</w:t>
+      </w:r>
+      <w:r>
+        <w:rPr>
+          <w:i/>
+          <w:iCs/>
+        </w:rPr>
         <w:t xml:space="preserve"> </w:t>
       </w:r>
+      <w:r>
+        <w:rPr>
+          <w:i/>
+          <w:iCs/>
+        </w:rPr>
+        <w:t xml:space="preserve">and final exams are </w:t>
+      </w:r>
+      <w:r>
+        <w:rPr>
+          <w:i/>
+          <w:iCs/>
+        </w:rPr>
+        <w:t>25</w:t>
+      </w:r>
+      <w:r>
+        <w:rPr>
+          <w:i/>
+          <w:iCs/>
+        </w:rPr>
+        <w:t>% of the final grade for the course.</w:t>
+      </w:r>
+    </w:p>
+    <w:p>
+      <w:r>
+        <w:t>Now</w:t>
+      </w:r>
+      <w:r>
+        <w:t xml:space="preserve"> I</w:t>
+      </w:r>
+      <w:r>
+        <w:t xml:space="preserve"> have the specifics</w:t>
+      </w:r>
+      <w:r>
+        <w:t xml:space="preserve"> </w:t>
+      </w:r>
+      <w:r>
+        <w:t>for</w:t>
+      </w:r>
+      <w:r>
+        <w:t xml:space="preserve"> the assignments. I know how </w:t>
+      </w:r>
+      <w:r>
+        <w:t xml:space="preserve">many assignments there are, their point values, </w:t>
+      </w:r>
+      <w:r>
+        <w:t xml:space="preserve">and the </w:t>
+      </w:r>
+      <w:r>
+        <w:t>percentages of the overall class grade</w:t>
+      </w:r>
+      <w:r>
+        <w:t>, respectively.</w:t>
+      </w:r>
+    </w:p>
+    <w:p>
+      <w:pPr>
+        <w:pStyle w:val="Heading2"/>
+      </w:pPr>
+      <w:r>
+        <w:t>Term paper</w:t>
+      </w:r>
     </w:p>
     <w:p>
       <w:pPr>
         <w:ind w:left="720"/>
-      </w:pPr>
-      <w:r>
-        <w:t>There are four (4) homework assignments, each worth a maximum of 15 points. The</w:t>
-      </w:r>
-      <w:r>
+        <w:rPr>
+          <w:i/>
+          <w:iCs/>
+        </w:rPr>
+      </w:pPr>
+      <w:r>
+        <w:rPr>
+          <w:i/>
+          <w:iCs/>
+        </w:rPr>
+        <w:t>The term paper is graded on a letter grade scale (A, B, C, D, &amp; F). For the purpose</w:t>
+      </w:r>
+      <w:r>
+        <w:rPr>
+          <w:i/>
+          <w:iCs/>
+        </w:rPr>
         <w:t xml:space="preserve"> </w:t>
       </w:r>
       <w:r>
-        <w:t>homework average is 10% of the final grade for the course</w:t>
-      </w:r>
-      <w:r>
+        <w:rPr>
+          <w:i/>
+          <w:iCs/>
+        </w:rPr>
+        <w:t>of calculating the student’s average, letter grades are assigned the following numerical</w:t>
+      </w:r>
+      <w:r>
+        <w:rPr>
+          <w:i/>
+          <w:iCs/>
+        </w:rPr>
+        <w:t xml:space="preserve"> </w:t>
+      </w:r>
+      <w:r>
+        <w:rPr>
+          <w:i/>
+          <w:iCs/>
+        </w:rPr>
+        <w:t>values: A=95, B=85, C=75, D=65, &amp; F=55. If the user enters a letter grade other than</w:t>
+      </w:r>
+      <w:r>
+        <w:rPr>
+          <w:i/>
+          <w:iCs/>
+        </w:rPr>
+        <w:t xml:space="preserve"> </w:t>
+      </w:r>
+      <w:r>
+        <w:rPr>
+          <w:i/>
+          <w:iCs/>
+        </w:rPr>
+        <w:t>A, B, C, D, or F a numerical grade of zero will be assigned to the paper. The term</w:t>
+      </w:r>
+      <w:r>
+        <w:rPr>
+          <w:i/>
+          <w:iCs/>
+        </w:rPr>
+        <w:t xml:space="preserve"> </w:t>
+      </w:r>
+      <w:r>
+        <w:rPr>
+          <w:i/>
+          <w:iCs/>
+        </w:rPr>
+        <w:t>paper is 15% of the final grade for the course.</w:t>
+      </w:r>
+    </w:p>
+    <w:p>
+      <w:r>
+        <w:t xml:space="preserve">Notice that the term paper is graded differently. Instead of a typical point system where an integer is read and used as the score for a particular assignment, a </w:t>
+      </w:r>
+      <w:r>
+        <w:t>character</w:t>
+      </w:r>
+      <w:r>
+        <w:t xml:space="preserve"> is read from the console instead. That </w:t>
+      </w:r>
+      <w:r>
+        <w:t xml:space="preserve">character </w:t>
+      </w:r>
+      <w:r>
+        <w:t xml:space="preserve">is </w:t>
+      </w:r>
+      <w:r>
+        <w:t xml:space="preserve">then </w:t>
+      </w:r>
+      <w:r>
+        <w:t>mapped to an integer internally using the scale specified.</w:t>
+      </w:r>
+      <w:r>
+        <w:t xml:space="preserve"> This paper is worth a percentage of the overall class grade like all other assignments in this class.</w:t>
+      </w:r>
+    </w:p>
+    <w:p>
+      <w:pPr>
+        <w:pStyle w:val="Heading2"/>
+      </w:pPr>
+      <w:r>
+        <w:t>Participation</w:t>
+      </w:r>
+    </w:p>
+    <w:p>
+      <w:pPr>
+        <w:ind w:left="720"/>
+        <w:rPr>
+          <w:i/>
+          <w:iCs/>
+        </w:rPr>
+      </w:pPr>
+      <w:r>
+        <w:rPr>
+          <w:i/>
+          <w:iCs/>
+        </w:rPr>
+        <w:t>Class participation must be a boolean value (0 {false}, 1 {true}). A true is successfully</w:t>
+      </w:r>
+      <w:r>
+        <w:rPr>
+          <w:i/>
+          <w:iCs/>
+        </w:rPr>
+        <w:t xml:space="preserve"> </w:t>
+      </w:r>
+      <w:r>
+        <w:rPr>
+          <w:i/>
+          <w:iCs/>
+        </w:rPr>
+        <w:t>participating in the class. Class participation is 5% of the final grade for the course.</w:t>
+      </w:r>
+    </w:p>
+    <w:p>
+      <w:pPr>
+        <w:rPr>
+          <w:rFonts w:cs="Arial"/>
+        </w:rPr>
+      </w:pPr>
+      <w:r>
+        <w:t xml:space="preserve">This is just a simple </w:t>
+      </w:r>
+      <w:r>
+        <w:rPr>
+          <w:rFonts w:ascii="Consolas" w:hAnsi="Consolas"/>
+        </w:rPr>
+        <w:t>bool</w:t>
+      </w:r>
+      <w:r>
+        <w:t xml:space="preserve"> variable.</w:t>
+      </w:r>
+      <w:r>
+        <w:t xml:space="preserve"> The value is </w:t>
+      </w:r>
+      <w:r>
+        <w:rPr>
+          <w:rFonts w:ascii="Consolas" w:hAnsi="Consolas"/>
+        </w:rPr>
+        <w:t>true</w:t>
+      </w:r>
+      <w:r>
+        <w:rPr>
+          <w:rFonts w:cs="Arial"/>
+        </w:rPr>
+        <w:t xml:space="preserve"> if a student attends class, and </w:t>
+      </w:r>
+      <w:r>
+        <w:rPr>
+          <w:rFonts w:ascii="Consolas" w:hAnsi="Consolas" w:cs="Arial"/>
+        </w:rPr>
+        <w:t>false</w:t>
+      </w:r>
+      <w:r>
+        <w:rPr>
+          <w:rFonts w:cs="Arial"/>
+        </w:rPr>
+        <w:t xml:space="preserve"> if the student misses class.</w:t>
+      </w:r>
+    </w:p>
+    <w:p>
+      <w:pPr>
+        <w:pStyle w:val="Heading2"/>
+      </w:pPr>
+      <w:r>
+        <w:t>Input format</w:t>
+      </w:r>
+    </w:p>
+    <w:p>
+      <w:pPr>
+        <w:ind w:left="720"/>
+        <w:rPr>
+          <w:i/>
+          <w:iCs/>
+        </w:rPr>
+      </w:pPr>
+      <w:r>
+        <w:rPr>
+          <w:i/>
+          <w:iCs/>
+        </w:rPr>
+        <w:t>The user will input their sample grade elements into the zyLab program input</w:t>
+      </w:r>
+      <w:r>
+        <w:rPr>
+          <w:i/>
+          <w:iCs/>
+        </w:rPr>
+        <w:t xml:space="preserve"> </w:t>
+      </w:r>
+      <w:r>
+        <w:rPr>
+          <w:i/>
+          <w:iCs/>
+        </w:rPr>
+        <w:t>box.</w:t>
+      </w:r>
+      <w:r>
+        <w:rPr>
+          <w:i/>
+          <w:iCs/>
+        </w:rPr>
+        <w:t xml:space="preserve"> </w:t>
+      </w:r>
+      <w:r>
+        <w:rPr>
+          <w:i/>
+          <w:iCs/>
+        </w:rPr>
+        <w:t>An entry for each of the grade elements: 4 homework assignments, 4 laboratories,</w:t>
+      </w:r>
+      <w:r>
+        <w:rPr>
+          <w:i/>
+          <w:iCs/>
+        </w:rPr>
+        <w:t xml:space="preserve"> </w:t>
+      </w:r>
+      <w:r>
+        <w:rPr>
+          <w:i/>
+          <w:iCs/>
+        </w:rPr>
+        <w:t>midterm exam, final exam, term paper and class participation boolean (0 or 1)</w:t>
+      </w:r>
+      <w:r>
+        <w:rPr>
+          <w:i/>
+          <w:iCs/>
+        </w:rPr>
         <w:t>.</w:t>
       </w:r>
     </w:p>
     <w:p>
+      <w:r>
+        <w:t xml:space="preserve">This paragraph </w:t>
+      </w:r>
+      <w:r>
+        <w:t xml:space="preserve">detailing the format of the input </w:t>
+      </w:r>
+      <w:r>
+        <w:t xml:space="preserve">is important as it specifies the order </w:t>
+      </w:r>
+      <w:r>
+        <w:t>in which I need to read values in from the console</w:t>
+      </w:r>
+      <w:r>
+        <w:t xml:space="preserve">. I will need to make sure I follow this </w:t>
+      </w:r>
+      <w:r>
+        <w:lastRenderedPageBreak/>
+        <w:t xml:space="preserve">order exactly, otherwise calculations made within the program at runtime </w:t>
+      </w:r>
+      <w:r>
+        <w:t xml:space="preserve">will </w:t>
+      </w:r>
+      <w:r>
+        <w:t>not be correct</w:t>
+      </w:r>
+      <w:r>
+        <w:t>.</w:t>
+      </w:r>
+    </w:p>
+    <w:p>
+      <w:pPr>
+        <w:pStyle w:val="Heading2"/>
+      </w:pPr>
+      <w:r>
+        <w:t>Fulfilling project r</w:t>
+      </w:r>
+      <w:r>
+        <w:t>equirements</w:t>
+      </w:r>
+    </w:p>
+    <w:p>
+      <w:r>
+        <w:t>Various requirements are stated in the project which must be fulfilled throughout the program:</w:t>
+      </w:r>
+    </w:p>
+    <w:p>
       <w:pPr>
         <w:ind w:left="720"/>
         <w:rPr>
@@ -270,7 +739,14 @@
           <w:i/>
           <w:iCs/>
         </w:rPr>
-        <w:t>There are four (4) laboratory assignments, each worth a maximum of 25 points. The</w:t>
+        <w:t>Your code must utilize numeric constants for grade weighting factors (</w:t>
+      </w:r>
+      <w:r>
+        <w:rPr>
+          <w:i/>
+          <w:iCs/>
+        </w:rPr>
+        <w:t>i.e.,</w:t>
       </w:r>
       <w:r>
         <w:rPr>
@@ -284,7 +760,7 @@
           <w:i/>
           <w:iCs/>
         </w:rPr>
-        <w:t>laboratory average is 20% of the final grade for the course.</w:t>
+        <w:t>homework average of 10%, laboratory average of 20%, etc).</w:t>
       </w:r>
     </w:p>
     <w:p>
@@ -300,7 +776,55 @@
           <w:i/>
           <w:iCs/>
         </w:rPr>
-        <w:t>The midterm and final exams are each worth a maximum of 100 points. The midterm</w:t>
+        <w:t>Calculate the homework and laboratory averages.</w:t>
+      </w:r>
+    </w:p>
+    <w:p>
+      <w:pPr>
+        <w:ind w:left="720"/>
+        <w:rPr>
+          <w:i/>
+          <w:iCs/>
+        </w:rPr>
+      </w:pPr>
+      <w:r>
+        <w:rPr>
+          <w:i/>
+          <w:iCs/>
+        </w:rPr>
+        <w:t>Calculate the final course average.</w:t>
+      </w:r>
+    </w:p>
+    <w:p>
+      <w:pPr>
+        <w:ind w:left="720"/>
+        <w:rPr>
+          <w:i/>
+          <w:iCs/>
+        </w:rPr>
+      </w:pPr>
+      <w:r>
+        <w:rPr>
+          <w:i/>
+          <w:iCs/>
+        </w:rPr>
+        <w:t>Output a neat summary of the student grades.</w:t>
+      </w:r>
+    </w:p>
+    <w:p>
+      <w:pPr>
+        <w:ind w:left="720"/>
+        <w:rPr>
+          <w:i/>
+          <w:iCs/>
+        </w:rPr>
+      </w:pPr>
+      <w:r>
+        <w:rPr>
+          <w:i/>
+          <w:iCs/>
+        </w:rPr>
+        <w:t>Use the calculated Final Average to assign a Letter Grade based on the following</w:t>
       </w:r>
       <w:r>
         <w:rPr>
@@ -314,11 +838,748 @@
           <w:i/>
           <w:iCs/>
         </w:rPr>
-        <w:t>and final exams are each 25% of the final grade for the course.</w:t>
-      </w:r>
-    </w:p>
+        <w:t>table:</w:t>
+      </w:r>
+    </w:p>
+    <w:p>
+      <w:pPr>
+        <w:ind w:left="720"/>
+        <w:rPr>
+          <w:i/>
+          <w:iCs/>
+        </w:rPr>
+      </w:pPr>
+      <w:r>
+        <w:rPr>
+          <w:i/>
+          <w:iCs/>
+        </w:rPr>
+        <w:drawing>
+          <wp:inline distT="0" distB="0" distL="0" distR="0" wp14:anchorId="2BBCF131" wp14:editId="0A7DAF95">
+            <wp:extent cx="2333951" cy="1981477"/>
+            <wp:effectExtent l="0" t="0" r="9525" b="0"/>
+            <wp:docPr id="265813339" name="Picture 1" descr="A table with numbers and symbols&#10;&#10;Description automatically generated"/>
+            <wp:cNvGraphicFramePr>
+              <a:graphicFrameLocks xmlns:a="http://schemas.openxmlformats.org/drawingml/2006/main" noChangeAspect="1"/>
+            </wp:cNvGraphicFramePr>
+            <a:graphic xmlns:a="http://schemas.openxmlformats.org/drawingml/2006/main">
+              <a:graphicData uri="http://schemas.openxmlformats.org/drawingml/2006/picture">
+                <pic:pic xmlns:pic="http://schemas.openxmlformats.org/drawingml/2006/picture">
+                  <pic:nvPicPr>
+                    <pic:cNvPr id="265813339" name="Picture 1" descr="A table with numbers and symbols&#10;&#10;Description automatically generated"/>
+                    <pic:cNvPicPr/>
+                  </pic:nvPicPr>
+                  <pic:blipFill>
+                    <a:blip r:embed="rId7"/>
+                    <a:stretch>
+                      <a:fillRect/>
+                    </a:stretch>
+                  </pic:blipFill>
+                  <pic:spPr>
+                    <a:xfrm>
+                      <a:off x="0" y="0"/>
+                      <a:ext cx="2333951" cy="1981477"/>
+                    </a:xfrm>
+                    <a:prstGeom prst="rect">
+                      <a:avLst/>
+                    </a:prstGeom>
+                  </pic:spPr>
+                </pic:pic>
+              </a:graphicData>
+            </a:graphic>
+          </wp:inline>
+        </w:drawing>
+      </w:r>
+    </w:p>
+    <w:p>
+      <w:r>
+        <w:t xml:space="preserve">As specified here, </w:t>
+      </w:r>
+      <w:r>
+        <w:rPr>
+          <w:rFonts w:ascii="Consolas" w:hAnsi="Consolas"/>
+        </w:rPr>
+        <w:t>const</w:t>
+      </w:r>
+      <w:r>
+        <w:t xml:space="preserve"> variables must be used in the program. Not only will this satisfy the project requirements, but I also won’t be able to accidentally modify grade weighting factors, causing the calculations to be wrong.</w:t>
+      </w:r>
+    </w:p>
+    <w:p>
+      <w:r>
+        <w:t xml:space="preserve">At the end of the program, I must also use the </w:t>
+      </w:r>
+      <w:r>
+        <w:rPr>
+          <w:rFonts w:ascii="Consolas" w:hAnsi="Consolas"/>
+        </w:rPr>
+        <w:t>iomanip</w:t>
+      </w:r>
+      <w:r>
+        <w:t xml:space="preserve"> library to make a nice display of all calculated values to print to the console.</w:t>
+      </w:r>
+    </w:p>
+    <w:p>
+      <w:pPr>
+        <w:spacing w:after="160"/>
+      </w:pPr>
+      <w:r>
+        <w:br w:type="page"/>
+      </w:r>
+    </w:p>
+    <w:p>
+      <w:pPr>
+        <w:pStyle w:val="Heading1"/>
+      </w:pPr>
+      <w:r>
+        <w:lastRenderedPageBreak/>
+        <w:t>Creating a GitHub repository for the project</w:t>
+      </w:r>
+    </w:p>
+    <w:p>
+      <w:r>
+        <w:t>As with all projects, it is important to create a repository to be able to track file creations and modifications. This way, if something doesn’t work, it is possible to revert versions. This also serves as a way of working on the same project with multiple devices.</w:t>
+      </w:r>
+    </w:p>
+    <w:p>
+      <w:pPr>
+        <w:pStyle w:val="Heading2"/>
+      </w:pPr>
+      <w:r>
+        <w:t>Creating the repository</w:t>
+      </w:r>
+    </w:p>
+    <w:p>
+      <w:r>
+        <w:t>To start, let’s first create a new repository through GitHub’s web client</w:t>
+      </w:r>
+      <w:r>
+        <w:t xml:space="preserve">. I have added the C++ </w:t>
+      </w:r>
+      <w:r>
+        <w:rPr>
+          <w:rFonts w:ascii="Consolas" w:hAnsi="Consolas"/>
+        </w:rPr>
+        <w:t>.gitignore</w:t>
+      </w:r>
+      <w:r>
+        <w:t xml:space="preserve"> template so that machine-specific C++ files are ignored by </w:t>
+      </w:r>
+      <w:r>
+        <w:rPr>
+          <w:rFonts w:ascii="Consolas" w:hAnsi="Consolas"/>
+        </w:rPr>
+        <w:t>git</w:t>
+      </w:r>
+      <w:r>
+        <w:t xml:space="preserve"> automatically. I also added a </w:t>
+      </w:r>
+      <w:r>
+        <w:rPr>
+          <w:rFonts w:ascii="Consolas" w:hAnsi="Consolas"/>
+        </w:rPr>
+        <w:t>README.md</w:t>
+      </w:r>
+      <w:r>
+        <w:t xml:space="preserve"> file, because why not?</w:t>
+      </w:r>
+    </w:p>
+    <w:p>
+      <w:r>
+        <w:drawing>
+          <wp:inline distT="0" distB="0" distL="0" distR="0" wp14:anchorId="1E4663FB" wp14:editId="1DC822B2">
+            <wp:extent cx="5943600" cy="4525010"/>
+            <wp:effectExtent l="0" t="0" r="0" b="8890"/>
+            <wp:docPr id="829854457" name="Picture 1" descr="A screenshot of a computer&#10;&#10;Description automatically generated"/>
+            <wp:cNvGraphicFramePr>
+              <a:graphicFrameLocks xmlns:a="http://schemas.openxmlformats.org/drawingml/2006/main" noChangeAspect="1"/>
+            </wp:cNvGraphicFramePr>
+            <a:graphic xmlns:a="http://schemas.openxmlformats.org/drawingml/2006/main">
+              <a:graphicData uri="http://schemas.openxmlformats.org/drawingml/2006/picture">
+                <pic:pic xmlns:pic="http://schemas.openxmlformats.org/drawingml/2006/picture">
+                  <pic:nvPicPr>
+                    <pic:cNvPr id="829854457" name="Picture 1" descr="A screenshot of a computer&#10;&#10;Description automatically generated"/>
+                    <pic:cNvPicPr/>
+                  </pic:nvPicPr>
+                  <pic:blipFill>
+                    <a:blip r:embed="rId8"/>
+                    <a:stretch>
+                      <a:fillRect/>
+                    </a:stretch>
+                  </pic:blipFill>
+                  <pic:spPr>
+                    <a:xfrm>
+                      <a:off x="0" y="0"/>
+                      <a:ext cx="5943600" cy="4525010"/>
+                    </a:xfrm>
+                    <a:prstGeom prst="rect">
+                      <a:avLst/>
+                    </a:prstGeom>
+                  </pic:spPr>
+                </pic:pic>
+              </a:graphicData>
+            </a:graphic>
+          </wp:inline>
+        </w:drawing>
+      </w:r>
+    </w:p>
+    <w:p>
+      <w:r>
+        <w:t xml:space="preserve">Now I can use </w:t>
+      </w:r>
+      <w:r>
+        <w:rPr>
+          <w:rFonts w:ascii="Consolas" w:hAnsi="Consolas"/>
+        </w:rPr>
+        <w:t>git</w:t>
+      </w:r>
+      <w:r>
+        <w:t xml:space="preserve"> for everything else. Let’s switch over to the Windows Terminal and finish setting up the project.</w:t>
+      </w:r>
+    </w:p>
+    <w:p>
+      <w:pPr>
+        <w:spacing w:after="160"/>
+      </w:pPr>
+      <w:r>
+        <w:br w:type="page"/>
+      </w:r>
+    </w:p>
+    <w:p>
+      <w:pPr>
+        <w:pStyle w:val="Heading2"/>
+      </w:pPr>
+      <w:r>
+        <w:lastRenderedPageBreak/>
+        <w:t>Cloning the repository</w:t>
+      </w:r>
+    </w:p>
+    <w:p>
+      <w:r>
+        <w:t xml:space="preserve">A good starting point for working with any repository is to clone it using </w:t>
+      </w:r>
+      <w:r>
+        <w:rPr>
+          <w:rFonts w:ascii="Consolas" w:hAnsi="Consolas"/>
+        </w:rPr>
+        <w:t>git clone</w:t>
+      </w:r>
+      <w:r>
+        <w:t xml:space="preserve">. However, before doing that, it would be a good idea to first change into a suitable directory instead of cloning a repo to the home directory. Here, I created a new folder </w:t>
+      </w:r>
+      <w:r>
+        <w:t xml:space="preserve">called </w:t>
+      </w:r>
+      <w:r>
+        <w:rPr>
+          <w:rFonts w:ascii="Consolas" w:hAnsi="Consolas"/>
+        </w:rPr>
+        <w:t>Schueckler-Projects</w:t>
+      </w:r>
+      <w:r>
+        <w:t xml:space="preserve">, made </w:t>
+      </w:r>
+      <w:r>
+        <w:t>specifically for projects like these</w:t>
+      </w:r>
+      <w:r>
+        <w:t>:</w:t>
+      </w:r>
+    </w:p>
+    <w:p>
+      <w:r>
+        <w:drawing>
+          <wp:inline distT="0" distB="0" distL="0" distR="0" wp14:anchorId="499C9AC1" wp14:editId="613D35E4">
+            <wp:extent cx="5943600" cy="409575"/>
+            <wp:effectExtent l="0" t="0" r="0" b="9525"/>
+            <wp:docPr id="1594529736" name="Picture 1" descr="A computer screen shot of a program&#10;&#10;Description automatically generated"/>
+            <wp:cNvGraphicFramePr>
+              <a:graphicFrameLocks xmlns:a="http://schemas.openxmlformats.org/drawingml/2006/main" noChangeAspect="1"/>
+            </wp:cNvGraphicFramePr>
+            <a:graphic xmlns:a="http://schemas.openxmlformats.org/drawingml/2006/main">
+              <a:graphicData uri="http://schemas.openxmlformats.org/drawingml/2006/picture">
+                <pic:pic xmlns:pic="http://schemas.openxmlformats.org/drawingml/2006/picture">
+                  <pic:nvPicPr>
+                    <pic:cNvPr id="1594529736" name="Picture 1" descr="A computer screen shot of a program&#10;&#10;Description automatically generated"/>
+                    <pic:cNvPicPr/>
+                  </pic:nvPicPr>
+                  <pic:blipFill rotWithShape="1">
+                    <a:blip r:embed="rId9"/>
+                    <a:srcRect b="80763"/>
+                    <a:stretch/>
+                  </pic:blipFill>
+                  <pic:spPr bwMode="auto">
+                    <a:xfrm>
+                      <a:off x="0" y="0"/>
+                      <a:ext cx="5943600" cy="409575"/>
+                    </a:xfrm>
+                    <a:prstGeom prst="rect">
+                      <a:avLst/>
+                    </a:prstGeom>
+                    <a:ln>
+                      <a:noFill/>
+                    </a:ln>
+                    <a:extLst>
+                      <a:ext uri="{53640926-AAD7-44D8-BBD7-CCE9431645EC}">
+                        <a14:shadowObscured xmlns:a14="http://schemas.microsoft.com/office/drawing/2010/main"/>
+                      </a:ext>
+                    </a:extLst>
+                  </pic:spPr>
+                </pic:pic>
+              </a:graphicData>
+            </a:graphic>
+          </wp:inline>
+        </w:drawing>
+      </w:r>
+    </w:p>
+    <w:p>
+      <w:r>
+        <w:t xml:space="preserve">Next, I will change to the directory I just created, and </w:t>
+      </w:r>
+      <w:r>
+        <w:t>run</w:t>
+      </w:r>
+      <w:r>
+        <w:t xml:space="preserve"> </w:t>
+      </w:r>
+      <w:r>
+        <w:rPr>
+          <w:rFonts w:ascii="Consolas" w:hAnsi="Consolas"/>
+        </w:rPr>
+        <w:t>git clone</w:t>
+      </w:r>
+      <w:r>
+        <w:t xml:space="preserve"> to clone the repo </w:t>
+      </w:r>
+      <w:r>
+        <w:t xml:space="preserve">to the newly created </w:t>
+      </w:r>
+      <w:r>
+        <w:rPr>
+          <w:rFonts w:ascii="Consolas" w:hAnsi="Consolas"/>
+        </w:rPr>
+        <w:t>Schueckler-Projects</w:t>
+      </w:r>
+      <w:r>
+        <w:t xml:space="preserve"> directory</w:t>
+      </w:r>
+      <w:r>
+        <w:t>:</w:t>
+      </w:r>
+    </w:p>
+    <w:p>
+      <w:r>
+        <w:drawing>
+          <wp:inline distT="0" distB="0" distL="0" distR="0" wp14:anchorId="109F6608" wp14:editId="3CC15CFE">
+            <wp:extent cx="5943600" cy="1343025"/>
+            <wp:effectExtent l="0" t="0" r="0" b="9525"/>
+            <wp:docPr id="459752900" name="Picture 1" descr="A computer screen shot of a program&#10;&#10;Description automatically generated"/>
+            <wp:cNvGraphicFramePr>
+              <a:graphicFrameLocks xmlns:a="http://schemas.openxmlformats.org/drawingml/2006/main" noChangeAspect="1"/>
+            </wp:cNvGraphicFramePr>
+            <a:graphic xmlns:a="http://schemas.openxmlformats.org/drawingml/2006/main">
+              <a:graphicData uri="http://schemas.openxmlformats.org/drawingml/2006/picture">
+                <pic:pic xmlns:pic="http://schemas.openxmlformats.org/drawingml/2006/picture">
+                  <pic:nvPicPr>
+                    <pic:cNvPr id="459752900" name="Picture 1" descr="A computer screen shot of a program&#10;&#10;Description automatically generated"/>
+                    <pic:cNvPicPr/>
+                  </pic:nvPicPr>
+                  <pic:blipFill rotWithShape="1">
+                    <a:blip r:embed="rId9"/>
+                    <a:srcRect t="24157" b="12764"/>
+                    <a:stretch/>
+                  </pic:blipFill>
+                  <pic:spPr bwMode="auto">
+                    <a:xfrm>
+                      <a:off x="0" y="0"/>
+                      <a:ext cx="5943600" cy="1343025"/>
+                    </a:xfrm>
+                    <a:prstGeom prst="rect">
+                      <a:avLst/>
+                    </a:prstGeom>
+                    <a:ln>
+                      <a:noFill/>
+                    </a:ln>
+                    <a:extLst>
+                      <a:ext uri="{53640926-AAD7-44D8-BBD7-CCE9431645EC}">
+                        <a14:shadowObscured xmlns:a14="http://schemas.microsoft.com/office/drawing/2010/main"/>
+                      </a:ext>
+                    </a:extLst>
+                  </pic:spPr>
+                </pic:pic>
+              </a:graphicData>
+            </a:graphic>
+          </wp:inline>
+        </w:drawing>
+      </w:r>
+    </w:p>
+    <w:p>
+      <w:pPr>
+        <w:pStyle w:val="Heading2"/>
+      </w:pPr>
+      <w:r>
+        <w:t xml:space="preserve">Creating the </w:t>
+      </w:r>
+      <w:r>
+        <w:rPr>
+          <w:rFonts w:ascii="Consolas" w:hAnsi="Consolas"/>
+        </w:rPr>
+        <w:t>main.cpp</w:t>
+      </w:r>
+      <w:r>
+        <w:t xml:space="preserve"> file</w:t>
+      </w:r>
+    </w:p>
+    <w:p>
+      <w:r>
+        <w:t xml:space="preserve">Currently, there’s no C++ source file in this directory. I will fix that by changing into the repo directory and use </w:t>
+      </w:r>
+      <w:r>
+        <w:rPr>
+          <w:rFonts w:ascii="Consolas" w:hAnsi="Consolas"/>
+        </w:rPr>
+        <w:t>fsutil file create</w:t>
+      </w:r>
+      <w:r>
+        <w:t xml:space="preserve"> to make a new </w:t>
+      </w:r>
+      <w:r>
+        <w:rPr>
+          <w:rFonts w:ascii="Consolas" w:hAnsi="Consolas"/>
+        </w:rPr>
+        <w:t>main.cpp</w:t>
+      </w:r>
+      <w:r>
+        <w:t xml:space="preserve"> file:</w:t>
+      </w:r>
+    </w:p>
+    <w:p>
+      <w:r>
+        <w:drawing>
+          <wp:inline distT="0" distB="0" distL="0" distR="0" wp14:anchorId="528FB013" wp14:editId="61D52596">
+            <wp:extent cx="5943600" cy="587375"/>
+            <wp:effectExtent l="0" t="0" r="0" b="3175"/>
+            <wp:docPr id="305870504" name="Picture 1"/>
+            <wp:cNvGraphicFramePr>
+              <a:graphicFrameLocks xmlns:a="http://schemas.openxmlformats.org/drawingml/2006/main" noChangeAspect="1"/>
+            </wp:cNvGraphicFramePr>
+            <a:graphic xmlns:a="http://schemas.openxmlformats.org/drawingml/2006/main">
+              <a:graphicData uri="http://schemas.openxmlformats.org/drawingml/2006/picture">
+                <pic:pic xmlns:pic="http://schemas.openxmlformats.org/drawingml/2006/picture">
+                  <pic:nvPicPr>
+                    <pic:cNvPr id="305870504" name=""/>
+                    <pic:cNvPicPr/>
+                  </pic:nvPicPr>
+                  <pic:blipFill>
+                    <a:blip r:embed="rId10"/>
+                    <a:stretch>
+                      <a:fillRect/>
+                    </a:stretch>
+                  </pic:blipFill>
+                  <pic:spPr>
+                    <a:xfrm>
+                      <a:off x="0" y="0"/>
+                      <a:ext cx="5943600" cy="587375"/>
+                    </a:xfrm>
+                    <a:prstGeom prst="rect">
+                      <a:avLst/>
+                    </a:prstGeom>
+                  </pic:spPr>
+                </pic:pic>
+              </a:graphicData>
+            </a:graphic>
+          </wp:inline>
+        </w:drawing>
+      </w:r>
+    </w:p>
+    <w:p>
+      <w:r>
+        <w:t xml:space="preserve">In order for changes to apply to this file, I must </w:t>
+      </w:r>
+      <w:r>
+        <w:t>also</w:t>
+      </w:r>
+      <w:r>
+        <w:t xml:space="preserve"> add it to </w:t>
+      </w:r>
+      <w:r>
+        <w:rPr>
+          <w:rFonts w:ascii="Consolas" w:hAnsi="Consolas"/>
+        </w:rPr>
+        <w:t>git</w:t>
+      </w:r>
+      <w:r>
+        <w:rPr>
+          <w:rFonts w:cs="Arial"/>
+        </w:rPr>
+        <w:t xml:space="preserve"> by calling </w:t>
+      </w:r>
+      <w:r>
+        <w:rPr>
+          <w:rFonts w:ascii="Consolas" w:hAnsi="Consolas" w:cs="Arial"/>
+        </w:rPr>
+        <w:t>git add</w:t>
+      </w:r>
+      <w:r>
+        <w:t>:</w:t>
+      </w:r>
+    </w:p>
+    <w:p>
+      <w:r>
+        <w:drawing>
+          <wp:inline distT="0" distB="0" distL="0" distR="0" wp14:anchorId="1A9E49BB" wp14:editId="1DEA062E">
+            <wp:extent cx="5943600" cy="125730"/>
+            <wp:effectExtent l="0" t="0" r="0" b="7620"/>
+            <wp:docPr id="1388459286" name="Picture 1"/>
+            <wp:cNvGraphicFramePr>
+              <a:graphicFrameLocks xmlns:a="http://schemas.openxmlformats.org/drawingml/2006/main" noChangeAspect="1"/>
+            </wp:cNvGraphicFramePr>
+            <a:graphic xmlns:a="http://schemas.openxmlformats.org/drawingml/2006/main">
+              <a:graphicData uri="http://schemas.openxmlformats.org/drawingml/2006/picture">
+                <pic:pic xmlns:pic="http://schemas.openxmlformats.org/drawingml/2006/picture">
+                  <pic:nvPicPr>
+                    <pic:cNvPr id="1388459286" name=""/>
+                    <pic:cNvPicPr/>
+                  </pic:nvPicPr>
+                  <pic:blipFill>
+                    <a:blip r:embed="rId11"/>
+                    <a:stretch>
+                      <a:fillRect/>
+                    </a:stretch>
+                  </pic:blipFill>
+                  <pic:spPr>
+                    <a:xfrm>
+                      <a:off x="0" y="0"/>
+                      <a:ext cx="5943600" cy="125730"/>
+                    </a:xfrm>
+                    <a:prstGeom prst="rect">
+                      <a:avLst/>
+                    </a:prstGeom>
+                  </pic:spPr>
+                </pic:pic>
+              </a:graphicData>
+            </a:graphic>
+          </wp:inline>
+        </w:drawing>
+      </w:r>
+    </w:p>
+    <w:p>
+      <w:pPr>
+        <w:pStyle w:val="Heading2"/>
+      </w:pPr>
+      <w:r>
+        <w:t>Opening the repo with CLion</w:t>
+      </w:r>
+    </w:p>
+    <w:p>
+      <w:r>
+        <w:t>All that is left to do before I start coding is to open CLion, an IDE made specifically for C++. This is what I like to use to write and test C++ programs as it is a fast, intelligent, and very well-built IDE.</w:t>
+      </w:r>
+    </w:p>
+    <w:p>
+      <w:r>
+        <w:t>Now I am finally ready to start writing the code!</w:t>
+      </w:r>
+    </w:p>
+    <w:p>
+      <w:pPr>
+        <w:spacing w:after="160"/>
+      </w:pPr>
+      <w:r>
+        <w:br w:type="page"/>
+      </w:r>
+    </w:p>
+    <w:p>
+      <w:pPr>
+        <w:pStyle w:val="Heading1"/>
+      </w:pPr>
+      <w:r>
+        <w:lastRenderedPageBreak/>
+        <w:t>Including libraries</w:t>
+      </w:r>
+    </w:p>
+    <w:p>
+      <w:r>
+        <w:t>I will be making use of three libraries in this program.</w:t>
+      </w:r>
+    </w:p>
+    <w:p>
+      <w:r>
+        <w:t xml:space="preserve">As with most programs designed to be run from the command line, I will include </w:t>
+      </w:r>
+      <w:r>
+        <w:rPr>
+          <w:rFonts w:ascii="Consolas" w:hAnsi="Consolas"/>
+        </w:rPr>
+        <w:t>iostream</w:t>
+      </w:r>
+      <w:r>
+        <w:t xml:space="preserve"> to be able to use </w:t>
+      </w:r>
+      <w:r>
+        <w:rPr>
+          <w:rFonts w:ascii="Consolas" w:hAnsi="Consolas"/>
+        </w:rPr>
+        <w:t>cout</w:t>
+      </w:r>
+      <w:r>
+        <w:t xml:space="preserve"> and </w:t>
+      </w:r>
+      <w:r>
+        <w:rPr>
+          <w:rFonts w:ascii="Consolas" w:hAnsi="Consolas"/>
+        </w:rPr>
+        <w:t>cin</w:t>
+      </w:r>
+      <w:r>
+        <w:t>, as well as any other functions under this library.</w:t>
+      </w:r>
+      <w:r>
+        <w:t xml:space="preserve"> This allows the program to </w:t>
+      </w:r>
+      <w:r>
+        <w:t>read and write</w:t>
+      </w:r>
+      <w:r>
+        <w:t xml:space="preserve"> </w:t>
+      </w:r>
+      <w:r>
+        <w:t>to</w:t>
+      </w:r>
+      <w:r>
+        <w:t xml:space="preserve"> the console.</w:t>
+      </w:r>
+    </w:p>
+    <w:p>
+      <w:r>
+        <w:rPr>
+          <w:rFonts w:ascii="Consolas" w:hAnsi="Consolas"/>
+        </w:rPr>
+        <w:t>iomanip</w:t>
+      </w:r>
+      <w:r>
+        <w:t xml:space="preserve"> will be used to format the output into the requested format in order to fulfill the project’s code requirements.</w:t>
+      </w:r>
+    </w:p>
+    <w:p>
+      <w:r>
+        <w:t xml:space="preserve">The </w:t>
+      </w:r>
+      <w:r>
+        <w:rPr>
+          <w:rFonts w:ascii="Consolas" w:hAnsi="Consolas"/>
+        </w:rPr>
+        <w:t>map</w:t>
+      </w:r>
+      <w:r>
+        <w:t xml:space="preserve"> library will be included as well in order to handle converting letter grades into integer grades and back. A </w:t>
+      </w:r>
+      <w:r>
+        <w:rPr>
+          <w:rFonts w:ascii="Consolas" w:hAnsi="Consolas"/>
+        </w:rPr>
+        <w:t>map</w:t>
+      </w:r>
+      <w:r>
+        <w:t xml:space="preserve"> in C++ is similar to a dictionary in Python.</w:t>
+      </w:r>
+      <w:r>
+        <w:t xml:space="preserve"> I will talk more about the usage of this library later on.</w:t>
+      </w:r>
+    </w:p>
+    <w:p>
+      <w:r>
+        <w:t>Here are all of the libraries included at the top of the file</w:t>
+      </w:r>
+      <w:r>
+        <w:t>, along with the rest of the empty C++ template:</w:t>
+      </w:r>
+    </w:p>
+    <w:p>
+      <w:r>
+        <w:drawing>
+          <wp:inline distT="0" distB="0" distL="0" distR="0" wp14:anchorId="11145036" wp14:editId="5156B478">
+            <wp:extent cx="5943600" cy="3261360"/>
+            <wp:effectExtent l="0" t="0" r="0" b="0"/>
+            <wp:docPr id="1499209214" name="Picture 1" descr="A screenshot of a computer program&#10;&#10;Description automatically generated"/>
+            <wp:cNvGraphicFramePr>
+              <a:graphicFrameLocks xmlns:a="http://schemas.openxmlformats.org/drawingml/2006/main" noChangeAspect="1"/>
+            </wp:cNvGraphicFramePr>
+            <a:graphic xmlns:a="http://schemas.openxmlformats.org/drawingml/2006/main">
+              <a:graphicData uri="http://schemas.openxmlformats.org/drawingml/2006/picture">
+                <pic:pic xmlns:pic="http://schemas.openxmlformats.org/drawingml/2006/picture">
+                  <pic:nvPicPr>
+                    <pic:cNvPr id="1499209214" name="Picture 1" descr="A screenshot of a computer program&#10;&#10;Description automatically generated"/>
+                    <pic:cNvPicPr/>
+                  </pic:nvPicPr>
+                  <pic:blipFill>
+                    <a:blip r:embed="rId12"/>
+                    <a:stretch>
+                      <a:fillRect/>
+                    </a:stretch>
+                  </pic:blipFill>
+                  <pic:spPr>
+                    <a:xfrm>
+                      <a:off x="0" y="0"/>
+                      <a:ext cx="5943600" cy="3261360"/>
+                    </a:xfrm>
+                    <a:prstGeom prst="rect">
+                      <a:avLst/>
+                    </a:prstGeom>
+                  </pic:spPr>
+                </pic:pic>
+              </a:graphicData>
+            </a:graphic>
+          </wp:inline>
+        </w:drawing>
+      </w:r>
+    </w:p>
+    <w:p>
+      <w:r>
+        <w:t xml:space="preserve">Notice how the </w:t>
+      </w:r>
+      <w:r>
+        <w:rPr>
+          <w:rFonts w:ascii="Consolas" w:hAnsi="Consolas"/>
+        </w:rPr>
+        <w:t>include</w:t>
+      </w:r>
+      <w:r>
+        <w:t xml:space="preserve"> statements are gr</w:t>
+      </w:r>
+      <w:r>
+        <w:t>a</w:t>
+      </w:r>
+      <w:r>
+        <w:t>yed out. This is because CLion recognizes that I haven’t used these libraries yet and is suggesting I should remove unused libraries. This warning can be ignored as these libraries will soon have uses within the program.</w:t>
+      </w:r>
+    </w:p>
+    <w:p>
+      <w:pPr>
+        <w:spacing w:after="160"/>
+        <w:rPr>
+          <w:rFonts w:eastAsiaTheme="majorEastAsia" w:cstheme="majorBidi"/>
+          <w:b/>
+          <w:sz w:val="32"/>
+          <w:szCs w:val="32"/>
+        </w:rPr>
+      </w:pPr>
+      <w:r>
+        <w:br w:type="page"/>
+      </w:r>
+    </w:p>
+    <w:p>
+      <w:pPr>
+        <w:pStyle w:val="Heading1"/>
+      </w:pPr>
+      <w:r>
+        <w:lastRenderedPageBreak/>
+        <w:t>Initializing and declaring variables</w:t>
+      </w:r>
+    </w:p>
+    <w:p/>
     <w:sectPr>
-      <w:headerReference w:type="default" r:id="rId7"/>
+      <w:headerReference w:type="default" r:id="rId13"/>
       <w:pgSz w:w="12240" w:h="15840"/>
       <w:pgMar w:top="1440" w:right="1440" w:bottom="1440" w:left="1440" w:header="720" w:footer="720" w:gutter="0"/>
       <w:cols w:space="720"/>
@@ -444,6 +1705,119 @@
 <file path=word/numbering.xml><?xml version="1.0" encoding="utf-8"?>
 <w:numbering xmlns:wpc="http://schemas.microsoft.com/office/word/2010/wordprocessingCanvas" xmlns:cx="http://schemas.microsoft.com/office/drawing/2014/chartex" xmlns:cx1="http://schemas.microsoft.com/office/drawing/2015/9/8/chartex" xmlns:cx2="http://schemas.microsoft.com/office/drawing/2015/10/21/chartex" xmlns:cx3="http://schemas.microsoft.com/office/drawing/2016/5/9/chartex" xmlns:cx4="http://schemas.microsoft.com/office/drawing/2016/5/10/chartex" xmlns:cx5="http://schemas.microsoft.com/office/drawing/2016/5/11/chartex" xmlns:cx6="http://schemas.microsoft.com/office/drawing/2016/5/12/chartex" xmlns:cx7="http://schemas.microsoft.com/office/drawing/2016/5/13/chartex" xmlns:cx8="http://schemas.microsoft.com/office/drawing/2016/5/14/chartex" xmlns:mc="http://schemas.openxmlformats.org/markup-compatibility/2006" xmlns:aink="http://schemas.microsoft.com/office/drawing/2016/ink" xmlns:am3d="http://schemas.microsoft.com/office/drawing/2017/model3d" xmlns:o="urn:schemas-microsoft-com:office:office" xmlns:oel="http://schemas.microsoft.com/office/2019/extlst" xmlns:r="http://schemas.openxmlformats.org/officeDocument/2006/relationships" xmlns:m="http://schemas.openxmlformats.org/officeDocument/2006/math" xmlns:v="urn:schemas-microsoft-com:vml" xmlns:wp14="http://schemas.microsoft.com/office/word/2010/wordprocessingDrawing" xmlns:wp="http://schemas.openxmlformats.org/drawingml/2006/wordprocessingDrawing" xmlns:w10="urn:schemas-microsoft-com:office:word" xmlns:w="http://schemas.openxmlformats.org/wordprocessingml/2006/main" xmlns:w14="http://schemas.microsoft.com/office/word/2010/wordml" xmlns:w15="http://schemas.microsoft.com/office/word/2012/wordml" xmlns:w16cex="http://schemas.microsoft.com/office/word/2018/wordml/cex" xmlns:w16cid="http://schemas.microsoft.com/office/word/2016/wordml/cid" xmlns:w16="http://schemas.microsoft.com/office/word/2018/wordml" xmlns:w16sdtdh="http://schemas.microsoft.com/office/word/2020/wordml/sdtdatahash" xmlns:w16se="http://schemas.microsoft.com/office/word/2015/wordml/symex" xmlns:wpg="http://schemas.microsoft.com/office/word/2010/wordprocessingGroup" xmlns:wpi="http://schemas.microsoft.com/office/word/2010/wordprocessingInk" xmlns:wne="http://schemas.microsoft.com/office/word/2006/wordml" xmlns:wps="http://schemas.microsoft.com/office/word/2010/wordprocessingShape" mc:Ignorable="w14 w15 w16se w16cid w16 w16cex w16sdtdh wp14">
   <w:abstractNum w:abstractNumId="0" w15:restartNumberingAfterBreak="0">
+    <w:nsid w:val="103023EC"/>
+    <w:multiLevelType w:val="hybridMultilevel"/>
+    <w:tmpl w:val="91EA4D30"/>
+    <w:lvl w:ilvl="0" w:tplc="04090001">
+      <w:start w:val="1"/>
+      <w:numFmt w:val="bullet"/>
+      <w:lvlText w:val=""/>
+      <w:lvlJc w:val="left"/>
+      <w:pPr>
+        <w:ind w:left="3600" w:hanging="360"/>
+      </w:pPr>
+      <w:rPr>
+        <w:rFonts w:ascii="Symbol" w:hAnsi="Symbol" w:hint="default"/>
+      </w:rPr>
+    </w:lvl>
+    <w:lvl w:ilvl="1" w:tplc="04090003" w:tentative="1">
+      <w:start w:val="1"/>
+      <w:numFmt w:val="bullet"/>
+      <w:lvlText w:val="o"/>
+      <w:lvlJc w:val="left"/>
+      <w:pPr>
+        <w:ind w:left="4320" w:hanging="360"/>
+      </w:pPr>
+      <w:rPr>
+        <w:rFonts w:ascii="Courier New" w:hAnsi="Courier New" w:cs="Courier New" w:hint="default"/>
+      </w:rPr>
+    </w:lvl>
+    <w:lvl w:ilvl="2" w:tplc="04090005" w:tentative="1">
+      <w:start w:val="1"/>
+      <w:numFmt w:val="bullet"/>
+      <w:lvlText w:val=""/>
+      <w:lvlJc w:val="left"/>
+      <w:pPr>
+        <w:ind w:left="5040" w:hanging="360"/>
+      </w:pPr>
+      <w:rPr>
+        <w:rFonts w:ascii="Wingdings" w:hAnsi="Wingdings" w:hint="default"/>
+      </w:rPr>
+    </w:lvl>
+    <w:lvl w:ilvl="3" w:tplc="04090001" w:tentative="1">
+      <w:start w:val="1"/>
+      <w:numFmt w:val="bullet"/>
+      <w:lvlText w:val=""/>
+      <w:lvlJc w:val="left"/>
+      <w:pPr>
+        <w:ind w:left="5760" w:hanging="360"/>
+      </w:pPr>
+      <w:rPr>
+        <w:rFonts w:ascii="Symbol" w:hAnsi="Symbol" w:hint="default"/>
+      </w:rPr>
+    </w:lvl>
+    <w:lvl w:ilvl="4" w:tplc="04090003" w:tentative="1">
+      <w:start w:val="1"/>
+      <w:numFmt w:val="bullet"/>
+      <w:lvlText w:val="o"/>
+      <w:lvlJc w:val="left"/>
+      <w:pPr>
+        <w:ind w:left="6480" w:hanging="360"/>
+      </w:pPr>
+      <w:rPr>
+        <w:rFonts w:ascii="Courier New" w:hAnsi="Courier New" w:cs="Courier New" w:hint="default"/>
+      </w:rPr>
+    </w:lvl>
+    <w:lvl w:ilvl="5" w:tplc="04090005" w:tentative="1">
+      <w:start w:val="1"/>
+      <w:numFmt w:val="bullet"/>
+      <w:lvlText w:val=""/>
+      <w:lvlJc w:val="left"/>
+      <w:pPr>
+        <w:ind w:left="7200" w:hanging="360"/>
+      </w:pPr>
+      <w:rPr>
+        <w:rFonts w:ascii="Wingdings" w:hAnsi="Wingdings" w:hint="default"/>
+      </w:rPr>
+    </w:lvl>
+    <w:lvl w:ilvl="6" w:tplc="04090001" w:tentative="1">
+      <w:start w:val="1"/>
+      <w:numFmt w:val="bullet"/>
+      <w:lvlText w:val=""/>
+      <w:lvlJc w:val="left"/>
+      <w:pPr>
+        <w:ind w:left="7920" w:hanging="360"/>
+      </w:pPr>
+      <w:rPr>
+        <w:rFonts w:ascii="Symbol" w:hAnsi="Symbol" w:hint="default"/>
+      </w:rPr>
+    </w:lvl>
+    <w:lvl w:ilvl="7" w:tplc="04090003" w:tentative="1">
+      <w:start w:val="1"/>
+      <w:numFmt w:val="bullet"/>
+      <w:lvlText w:val="o"/>
+      <w:lvlJc w:val="left"/>
+      <w:pPr>
+        <w:ind w:left="8640" w:hanging="360"/>
+      </w:pPr>
+      <w:rPr>
+        <w:rFonts w:ascii="Courier New" w:hAnsi="Courier New" w:cs="Courier New" w:hint="default"/>
+      </w:rPr>
+    </w:lvl>
+    <w:lvl w:ilvl="8" w:tplc="04090005" w:tentative="1">
+      <w:start w:val="1"/>
+      <w:numFmt w:val="bullet"/>
+      <w:lvlText w:val=""/>
+      <w:lvlJc w:val="left"/>
+      <w:pPr>
+        <w:ind w:left="9360" w:hanging="360"/>
+      </w:pPr>
+      <w:rPr>
+        <w:rFonts w:ascii="Wingdings" w:hAnsi="Wingdings" w:hint="default"/>
+      </w:rPr>
+    </w:lvl>
+  </w:abstractNum>
+  <w:abstractNum w:abstractNumId="1" w15:restartNumberingAfterBreak="0">
     <w:nsid w:val="33877B2F"/>
     <w:multiLevelType w:val="hybridMultilevel"/>
     <w:tmpl w:val="27F0AA42"/>
@@ -556,8 +1930,243 @@
       </w:rPr>
     </w:lvl>
   </w:abstractNum>
+  <w:abstractNum w:abstractNumId="2" w15:restartNumberingAfterBreak="0">
+    <w:nsid w:val="3F4E4ADD"/>
+    <w:multiLevelType w:val="hybridMultilevel"/>
+    <w:tmpl w:val="7D34C1DA"/>
+    <w:lvl w:ilvl="0" w:tplc="04090001">
+      <w:start w:val="1"/>
+      <w:numFmt w:val="bullet"/>
+      <w:lvlText w:val=""/>
+      <w:lvlJc w:val="left"/>
+      <w:pPr>
+        <w:ind w:left="4320" w:hanging="360"/>
+      </w:pPr>
+      <w:rPr>
+        <w:rFonts w:ascii="Symbol" w:hAnsi="Symbol" w:hint="default"/>
+      </w:rPr>
+    </w:lvl>
+    <w:lvl w:ilvl="1" w:tplc="04090003" w:tentative="1">
+      <w:start w:val="1"/>
+      <w:numFmt w:val="bullet"/>
+      <w:lvlText w:val="o"/>
+      <w:lvlJc w:val="left"/>
+      <w:pPr>
+        <w:ind w:left="5040" w:hanging="360"/>
+      </w:pPr>
+      <w:rPr>
+        <w:rFonts w:ascii="Courier New" w:hAnsi="Courier New" w:cs="Courier New" w:hint="default"/>
+      </w:rPr>
+    </w:lvl>
+    <w:lvl w:ilvl="2" w:tplc="04090005" w:tentative="1">
+      <w:start w:val="1"/>
+      <w:numFmt w:val="bullet"/>
+      <w:lvlText w:val=""/>
+      <w:lvlJc w:val="left"/>
+      <w:pPr>
+        <w:ind w:left="5760" w:hanging="360"/>
+      </w:pPr>
+      <w:rPr>
+        <w:rFonts w:ascii="Wingdings" w:hAnsi="Wingdings" w:hint="default"/>
+      </w:rPr>
+    </w:lvl>
+    <w:lvl w:ilvl="3" w:tplc="04090001" w:tentative="1">
+      <w:start w:val="1"/>
+      <w:numFmt w:val="bullet"/>
+      <w:lvlText w:val=""/>
+      <w:lvlJc w:val="left"/>
+      <w:pPr>
+        <w:ind w:left="6480" w:hanging="360"/>
+      </w:pPr>
+      <w:rPr>
+        <w:rFonts w:ascii="Symbol" w:hAnsi="Symbol" w:hint="default"/>
+      </w:rPr>
+    </w:lvl>
+    <w:lvl w:ilvl="4" w:tplc="04090003" w:tentative="1">
+      <w:start w:val="1"/>
+      <w:numFmt w:val="bullet"/>
+      <w:lvlText w:val="o"/>
+      <w:lvlJc w:val="left"/>
+      <w:pPr>
+        <w:ind w:left="7200" w:hanging="360"/>
+      </w:pPr>
+      <w:rPr>
+        <w:rFonts w:ascii="Courier New" w:hAnsi="Courier New" w:cs="Courier New" w:hint="default"/>
+      </w:rPr>
+    </w:lvl>
+    <w:lvl w:ilvl="5" w:tplc="04090005" w:tentative="1">
+      <w:start w:val="1"/>
+      <w:numFmt w:val="bullet"/>
+      <w:lvlText w:val=""/>
+      <w:lvlJc w:val="left"/>
+      <w:pPr>
+        <w:ind w:left="7920" w:hanging="360"/>
+      </w:pPr>
+      <w:rPr>
+        <w:rFonts w:ascii="Wingdings" w:hAnsi="Wingdings" w:hint="default"/>
+      </w:rPr>
+    </w:lvl>
+    <w:lvl w:ilvl="6" w:tplc="04090001" w:tentative="1">
+      <w:start w:val="1"/>
+      <w:numFmt w:val="bullet"/>
+      <w:lvlText w:val=""/>
+      <w:lvlJc w:val="left"/>
+      <w:pPr>
+        <w:ind w:left="8640" w:hanging="360"/>
+      </w:pPr>
+      <w:rPr>
+        <w:rFonts w:ascii="Symbol" w:hAnsi="Symbol" w:hint="default"/>
+      </w:rPr>
+    </w:lvl>
+    <w:lvl w:ilvl="7" w:tplc="04090003" w:tentative="1">
+      <w:start w:val="1"/>
+      <w:numFmt w:val="bullet"/>
+      <w:lvlText w:val="o"/>
+      <w:lvlJc w:val="left"/>
+      <w:pPr>
+        <w:ind w:left="9360" w:hanging="360"/>
+      </w:pPr>
+      <w:rPr>
+        <w:rFonts w:ascii="Courier New" w:hAnsi="Courier New" w:cs="Courier New" w:hint="default"/>
+      </w:rPr>
+    </w:lvl>
+    <w:lvl w:ilvl="8" w:tplc="04090005" w:tentative="1">
+      <w:start w:val="1"/>
+      <w:numFmt w:val="bullet"/>
+      <w:lvlText w:val=""/>
+      <w:lvlJc w:val="left"/>
+      <w:pPr>
+        <w:ind w:left="10080" w:hanging="360"/>
+      </w:pPr>
+      <w:rPr>
+        <w:rFonts w:ascii="Wingdings" w:hAnsi="Wingdings" w:hint="default"/>
+      </w:rPr>
+    </w:lvl>
+  </w:abstractNum>
+  <w:abstractNum w:abstractNumId="3" w15:restartNumberingAfterBreak="0">
+    <w:nsid w:val="44C324A3"/>
+    <w:multiLevelType w:val="hybridMultilevel"/>
+    <w:tmpl w:val="525E4A94"/>
+    <w:lvl w:ilvl="0" w:tplc="04090001">
+      <w:start w:val="1"/>
+      <w:numFmt w:val="bullet"/>
+      <w:lvlText w:val=""/>
+      <w:lvlJc w:val="left"/>
+      <w:pPr>
+        <w:ind w:left="3600" w:hanging="360"/>
+      </w:pPr>
+      <w:rPr>
+        <w:rFonts w:ascii="Symbol" w:hAnsi="Symbol" w:hint="default"/>
+      </w:rPr>
+    </w:lvl>
+    <w:lvl w:ilvl="1" w:tplc="04090003" w:tentative="1">
+      <w:start w:val="1"/>
+      <w:numFmt w:val="bullet"/>
+      <w:lvlText w:val="o"/>
+      <w:lvlJc w:val="left"/>
+      <w:pPr>
+        <w:ind w:left="4320" w:hanging="360"/>
+      </w:pPr>
+      <w:rPr>
+        <w:rFonts w:ascii="Courier New" w:hAnsi="Courier New" w:cs="Courier New" w:hint="default"/>
+      </w:rPr>
+    </w:lvl>
+    <w:lvl w:ilvl="2" w:tplc="04090005" w:tentative="1">
+      <w:start w:val="1"/>
+      <w:numFmt w:val="bullet"/>
+      <w:lvlText w:val=""/>
+      <w:lvlJc w:val="left"/>
+      <w:pPr>
+        <w:ind w:left="5040" w:hanging="360"/>
+      </w:pPr>
+      <w:rPr>
+        <w:rFonts w:ascii="Wingdings" w:hAnsi="Wingdings" w:hint="default"/>
+      </w:rPr>
+    </w:lvl>
+    <w:lvl w:ilvl="3" w:tplc="04090001" w:tentative="1">
+      <w:start w:val="1"/>
+      <w:numFmt w:val="bullet"/>
+      <w:lvlText w:val=""/>
+      <w:lvlJc w:val="left"/>
+      <w:pPr>
+        <w:ind w:left="5760" w:hanging="360"/>
+      </w:pPr>
+      <w:rPr>
+        <w:rFonts w:ascii="Symbol" w:hAnsi="Symbol" w:hint="default"/>
+      </w:rPr>
+    </w:lvl>
+    <w:lvl w:ilvl="4" w:tplc="04090003" w:tentative="1">
+      <w:start w:val="1"/>
+      <w:numFmt w:val="bullet"/>
+      <w:lvlText w:val="o"/>
+      <w:lvlJc w:val="left"/>
+      <w:pPr>
+        <w:ind w:left="6480" w:hanging="360"/>
+      </w:pPr>
+      <w:rPr>
+        <w:rFonts w:ascii="Courier New" w:hAnsi="Courier New" w:cs="Courier New" w:hint="default"/>
+      </w:rPr>
+    </w:lvl>
+    <w:lvl w:ilvl="5" w:tplc="04090005" w:tentative="1">
+      <w:start w:val="1"/>
+      <w:numFmt w:val="bullet"/>
+      <w:lvlText w:val=""/>
+      <w:lvlJc w:val="left"/>
+      <w:pPr>
+        <w:ind w:left="7200" w:hanging="360"/>
+      </w:pPr>
+      <w:rPr>
+        <w:rFonts w:ascii="Wingdings" w:hAnsi="Wingdings" w:hint="default"/>
+      </w:rPr>
+    </w:lvl>
+    <w:lvl w:ilvl="6" w:tplc="04090001" w:tentative="1">
+      <w:start w:val="1"/>
+      <w:numFmt w:val="bullet"/>
+      <w:lvlText w:val=""/>
+      <w:lvlJc w:val="left"/>
+      <w:pPr>
+        <w:ind w:left="7920" w:hanging="360"/>
+      </w:pPr>
+      <w:rPr>
+        <w:rFonts w:ascii="Symbol" w:hAnsi="Symbol" w:hint="default"/>
+      </w:rPr>
+    </w:lvl>
+    <w:lvl w:ilvl="7" w:tplc="04090003" w:tentative="1">
+      <w:start w:val="1"/>
+      <w:numFmt w:val="bullet"/>
+      <w:lvlText w:val="o"/>
+      <w:lvlJc w:val="left"/>
+      <w:pPr>
+        <w:ind w:left="8640" w:hanging="360"/>
+      </w:pPr>
+      <w:rPr>
+        <w:rFonts w:ascii="Courier New" w:hAnsi="Courier New" w:cs="Courier New" w:hint="default"/>
+      </w:rPr>
+    </w:lvl>
+    <w:lvl w:ilvl="8" w:tplc="04090005" w:tentative="1">
+      <w:start w:val="1"/>
+      <w:numFmt w:val="bullet"/>
+      <w:lvlText w:val=""/>
+      <w:lvlJc w:val="left"/>
+      <w:pPr>
+        <w:ind w:left="9360" w:hanging="360"/>
+      </w:pPr>
+      <w:rPr>
+        <w:rFonts w:ascii="Wingdings" w:hAnsi="Wingdings" w:hint="default"/>
+      </w:rPr>
+    </w:lvl>
+  </w:abstractNum>
   <w:num w:numId="1" w16cid:durableId="877477252">
+    <w:abstractNumId w:val="1"/>
+  </w:num>
+  <w:num w:numId="2" w16cid:durableId="1185290909">
+    <w:abstractNumId w:val="2"/>
+  </w:num>
+  <w:num w:numId="3" w16cid:durableId="1166365317">
     <w:abstractNumId w:val="0"/>
+  </w:num>
+  <w:num w:numId="4" w16cid:durableId="1425415751">
+    <w:abstractNumId w:val="3"/>
   </w:num>
 </w:numbering>
 </file>
@@ -991,9 +2600,30 @@
       <w:szCs w:val="32"/>
     </w:rPr>
   </w:style>
+  <w:style w:type="paragraph" w:styleId="Heading2">
+    <w:name w:val="heading 2"/>
+    <w:basedOn w:val="Normal"/>
+    <w:next w:val="Normal"/>
+    <w:link w:val="Heading2Char"/>
+    <w:uiPriority w:val="9"/>
+    <w:unhideWhenUsed/>
+    <w:qFormat/>
+    <w:rsid w:val="00227C41"/>
+    <w:pPr>
+      <w:keepNext/>
+      <w:keepLines/>
+      <w:outlineLvl w:val="1"/>
+    </w:pPr>
+    <w:rPr>
+      <w:rFonts w:eastAsiaTheme="majorEastAsia" w:cstheme="majorBidi"/>
+      <w:b/>
+      <w:szCs w:val="26"/>
+    </w:rPr>
+  </w:style>
   <w:style w:type="character" w:default="1" w:styleId="DefaultParagraphFont">
     <w:name w:val="Default Paragraph Font"/>
     <w:uiPriority w:val="1"/>
+    <w:semiHidden/>
     <w:unhideWhenUsed/>
   </w:style>
   <w:style w:type="table" w:default="1" w:styleId="TableNormal">
@@ -1128,6 +2758,19 @@
       <w:ind w:left="720"/>
       <w:contextualSpacing/>
     </w:pPr>
+  </w:style>
+  <w:style w:type="character" w:customStyle="1" w:styleId="Heading2Char">
+    <w:name w:val="Heading 2 Char"/>
+    <w:basedOn w:val="DefaultParagraphFont"/>
+    <w:link w:val="Heading2"/>
+    <w:uiPriority w:val="9"/>
+    <w:rsid w:val="00227C41"/>
+    <w:rPr>
+      <w:rFonts w:ascii="Arial" w:eastAsiaTheme="majorEastAsia" w:hAnsi="Arial" w:cstheme="majorBidi"/>
+      <w:b/>
+      <w:sz w:val="24"/>
+      <w:szCs w:val="26"/>
+    </w:rPr>
   </w:style>
 </w:styles>
 </file>

</xml_diff>